<commit_message>
Document done, working on demo
</commit_message>
<xml_diff>
--- a/BaiTap/Hướng dẫn sử dụng.docx
+++ b/BaiTap/Hướng dẫn sử dụng.docx
@@ -1061,19 +1061,18 @@
     <w:tbl>
       <w:tblPr>
         <w:tblStyle w:val="TableGrid"/>
-        <w:tblW w:w="9535" w:type="dxa"/>
-        <w:tblInd w:w="720" w:type="dxa"/>
+        <w:tblW w:w="10080" w:type="dxa"/>
+        <w:tblInd w:w="-5" w:type="dxa"/>
         <w:tblLook w:val="04A0" w:firstRow="1" w:lastRow="0" w:firstColumn="1" w:lastColumn="0" w:noHBand="0" w:noVBand="1"/>
       </w:tblPr>
       <w:tblGrid>
-        <w:gridCol w:w="1687"/>
-        <w:gridCol w:w="3701"/>
-        <w:gridCol w:w="4147"/>
+        <w:gridCol w:w="4426"/>
+        <w:gridCol w:w="5654"/>
       </w:tblGrid>
       <w:tr>
         <w:tc>
           <w:tcPr>
-            <w:tcW w:w="1687" w:type="dxa"/>
+            <w:tcW w:w="4426" w:type="dxa"/>
           </w:tcPr>
           <w:p>
             <w:pPr>
@@ -1095,41 +1094,23 @@
                 <w:szCs w:val="30"/>
                 <w:lang w:val="vi-VN"/>
               </w:rPr>
-              <w:t>Tên hàm</w:t>
+              <w:t>Tên hàm và c</w:t>
+            </w:r>
+            <w:r>
+              <w:rPr>
+                <w:b/>
+                <w:bCs/>
+                <w:sz w:val="30"/>
+                <w:szCs w:val="30"/>
+                <w:lang w:val="vi-VN"/>
+              </w:rPr>
+              <w:t>ú pháp</w:t>
             </w:r>
           </w:p>
         </w:tc>
         <w:tc>
           <w:tcPr>
-            <w:tcW w:w="3701" w:type="dxa"/>
-          </w:tcPr>
-          <w:p>
-            <w:pPr>
-              <w:pStyle w:val="ListParagraph"/>
-              <w:ind w:left="0"/>
-              <w:rPr>
-                <w:b/>
-                <w:bCs/>
-                <w:sz w:val="30"/>
-                <w:szCs w:val="30"/>
-                <w:lang w:val="vi-VN"/>
-              </w:rPr>
-            </w:pPr>
-            <w:r>
-              <w:rPr>
-                <w:b/>
-                <w:bCs/>
-                <w:sz w:val="30"/>
-                <w:szCs w:val="30"/>
-                <w:lang w:val="vi-VN"/>
-              </w:rPr>
-              <w:t>Cú pháp</w:t>
-            </w:r>
-          </w:p>
-        </w:tc>
-        <w:tc>
-          <w:tcPr>
-            <w:tcW w:w="4147" w:type="dxa"/>
+            <w:tcW w:w="5654" w:type="dxa"/>
           </w:tcPr>
           <w:p>
             <w:pPr>
@@ -1159,31 +1140,7 @@
       <w:tr>
         <w:tc>
           <w:tcPr>
-            <w:tcW w:w="1687" w:type="dxa"/>
-          </w:tcPr>
-          <w:p>
-            <w:pPr>
-              <w:pStyle w:val="ListParagraph"/>
-              <w:ind w:left="0"/>
-              <w:rPr>
-                <w:sz w:val="26"/>
-                <w:szCs w:val="26"/>
-                <w:lang w:val="vi-VN"/>
-              </w:rPr>
-            </w:pPr>
-            <w:r>
-              <w:rPr>
-                <w:sz w:val="26"/>
-                <w:szCs w:val="26"/>
-                <w:lang w:val="vi-VN"/>
-              </w:rPr>
-              <w:t>Graph()</w:t>
-            </w:r>
-          </w:p>
-        </w:tc>
-        <w:tc>
-          <w:tcPr>
-            <w:tcW w:w="3701" w:type="dxa"/>
+            <w:tcW w:w="4426" w:type="dxa"/>
           </w:tcPr>
           <w:p>
             <w:pPr>
@@ -1207,7 +1164,7 @@
         </w:tc>
         <w:tc>
           <w:tcPr>
-            <w:tcW w:w="4147" w:type="dxa"/>
+            <w:tcW w:w="5654" w:type="dxa"/>
           </w:tcPr>
           <w:p>
             <w:pPr>
@@ -1233,31 +1190,7 @@
       <w:tr>
         <w:tc>
           <w:tcPr>
-            <w:tcW w:w="1687" w:type="dxa"/>
-          </w:tcPr>
-          <w:p>
-            <w:pPr>
-              <w:pStyle w:val="ListParagraph"/>
-              <w:ind w:left="0"/>
-              <w:rPr>
-                <w:sz w:val="26"/>
-                <w:szCs w:val="26"/>
-                <w:lang w:val="vi-VN"/>
-              </w:rPr>
-            </w:pPr>
-            <w:r>
-              <w:rPr>
-                <w:sz w:val="26"/>
-                <w:szCs w:val="26"/>
-                <w:lang w:val="vi-VN"/>
-              </w:rPr>
-              <w:t>addEdge()</w:t>
-            </w:r>
-          </w:p>
-        </w:tc>
-        <w:tc>
-          <w:tcPr>
-            <w:tcW w:w="3701" w:type="dxa"/>
+            <w:tcW w:w="4426" w:type="dxa"/>
           </w:tcPr>
           <w:p>
             <w:pPr>
@@ -1281,7 +1214,7 @@
         </w:tc>
         <w:tc>
           <w:tcPr>
-            <w:tcW w:w="4147" w:type="dxa"/>
+            <w:tcW w:w="5654" w:type="dxa"/>
           </w:tcPr>
           <w:p>
             <w:pPr>
@@ -1306,7 +1239,7 @@
       <w:tr>
         <w:tc>
           <w:tcPr>
-            <w:tcW w:w="1687" w:type="dxa"/>
+            <w:tcW w:w="4426" w:type="dxa"/>
           </w:tcPr>
           <w:p>
             <w:pPr>
@@ -1325,37 +1258,13 @@
                 <w:lang w:val="vi-VN"/>
               </w:rPr>
               <w:lastRenderedPageBreak/>
-              <w:t>bfs()</w:t>
-            </w:r>
-          </w:p>
-        </w:tc>
-        <w:tc>
-          <w:tcPr>
-            <w:tcW w:w="3701" w:type="dxa"/>
-          </w:tcPr>
-          <w:p>
-            <w:pPr>
-              <w:pStyle w:val="ListParagraph"/>
-              <w:ind w:left="0"/>
-              <w:rPr>
-                <w:sz w:val="26"/>
-                <w:szCs w:val="26"/>
-                <w:lang w:val="vi-VN"/>
-              </w:rPr>
-            </w:pPr>
-            <w:r>
-              <w:rPr>
-                <w:sz w:val="26"/>
-                <w:szCs w:val="26"/>
-                <w:lang w:val="vi-VN"/>
-              </w:rPr>
               <w:t>bfs(initialNode)</w:t>
             </w:r>
           </w:p>
         </w:tc>
         <w:tc>
           <w:tcPr>
-            <w:tcW w:w="4147" w:type="dxa"/>
+            <w:tcW w:w="5654" w:type="dxa"/>
           </w:tcPr>
           <w:p>
             <w:pPr>
@@ -1381,31 +1290,7 @@
       <w:tr>
         <w:tc>
           <w:tcPr>
-            <w:tcW w:w="1687" w:type="dxa"/>
-          </w:tcPr>
-          <w:p>
-            <w:pPr>
-              <w:pStyle w:val="ListParagraph"/>
-              <w:ind w:left="0"/>
-              <w:rPr>
-                <w:sz w:val="26"/>
-                <w:szCs w:val="26"/>
-                <w:lang w:val="vi-VN"/>
-              </w:rPr>
-            </w:pPr>
-            <w:r>
-              <w:rPr>
-                <w:sz w:val="26"/>
-                <w:szCs w:val="26"/>
-                <w:lang w:val="vi-VN"/>
-              </w:rPr>
-              <w:t>nodeFinder()</w:t>
-            </w:r>
-          </w:p>
-        </w:tc>
-        <w:tc>
-          <w:tcPr>
-            <w:tcW w:w="3701" w:type="dxa"/>
+            <w:tcW w:w="4426" w:type="dxa"/>
           </w:tcPr>
           <w:p>
             <w:pPr>
@@ -1429,7 +1314,7 @@
         </w:tc>
         <w:tc>
           <w:tcPr>
-            <w:tcW w:w="4147" w:type="dxa"/>
+            <w:tcW w:w="5654" w:type="dxa"/>
           </w:tcPr>
           <w:p>
             <w:pPr>
@@ -1447,31 +1332,7 @@
                 <w:szCs w:val="26"/>
                 <w:lang w:val="vi-VN"/>
               </w:rPr>
-              <w:t>Tìm một node trong cây bắt đầu di chuyển từ node đã định sẵn trước</w:t>
-            </w:r>
-            <w:r>
-              <w:rPr>
-                <w:sz w:val="26"/>
-                <w:szCs w:val="26"/>
-                <w:lang w:val="vi-VN"/>
-              </w:rPr>
-              <w:t xml:space="preserve"> </w:t>
-            </w:r>
-            <w:r>
-              <w:rPr>
-                <w:sz w:val="26"/>
-                <w:szCs w:val="26"/>
-                <w:lang w:val="vi-VN"/>
-              </w:rPr>
-              <w:t>(nên sử dụng rootNode để BFS có thể quét qua toàn bộ cây)</w:t>
-            </w:r>
-            <w:r>
-              <w:rPr>
-                <w:sz w:val="26"/>
-                <w:szCs w:val="26"/>
-                <w:lang w:val="vi-VN"/>
-              </w:rPr>
-              <w:t xml:space="preserve">. </w:t>
+              <w:t xml:space="preserve">Tìm một node trong cây bắt đầu di chuyển từ node đã định sẵn trước (nên sử dụng rootNode để BFS có thể quét qua toàn bộ cây). </w:t>
             </w:r>
             <w:r>
               <w:rPr>
@@ -1892,19 +1753,18 @@
     <w:tbl>
       <w:tblPr>
         <w:tblStyle w:val="TableGrid"/>
-        <w:tblW w:w="9535" w:type="dxa"/>
-        <w:tblInd w:w="720" w:type="dxa"/>
+        <w:tblW w:w="9900" w:type="dxa"/>
+        <w:tblInd w:w="-5" w:type="dxa"/>
         <w:tblLook w:val="04A0" w:firstRow="1" w:lastRow="0" w:firstColumn="1" w:lastColumn="0" w:noHBand="0" w:noVBand="1"/>
       </w:tblPr>
       <w:tblGrid>
-        <w:gridCol w:w="1687"/>
-        <w:gridCol w:w="3701"/>
-        <w:gridCol w:w="4147"/>
+        <w:gridCol w:w="4426"/>
+        <w:gridCol w:w="5474"/>
       </w:tblGrid>
       <w:tr>
         <w:tc>
           <w:tcPr>
-            <w:tcW w:w="1687" w:type="dxa"/>
+            <w:tcW w:w="4426" w:type="dxa"/>
           </w:tcPr>
           <w:p>
             <w:pPr>
@@ -1926,41 +1786,23 @@
                 <w:szCs w:val="30"/>
                 <w:lang w:val="vi-VN"/>
               </w:rPr>
-              <w:t>Tên hàm</w:t>
+              <w:t>Tên hàm và c</w:t>
+            </w:r>
+            <w:r>
+              <w:rPr>
+                <w:b/>
+                <w:bCs/>
+                <w:sz w:val="30"/>
+                <w:szCs w:val="30"/>
+                <w:lang w:val="vi-VN"/>
+              </w:rPr>
+              <w:t>ú pháp</w:t>
             </w:r>
           </w:p>
         </w:tc>
         <w:tc>
           <w:tcPr>
-            <w:tcW w:w="3701" w:type="dxa"/>
-          </w:tcPr>
-          <w:p>
-            <w:pPr>
-              <w:pStyle w:val="ListParagraph"/>
-              <w:ind w:left="0"/>
-              <w:rPr>
-                <w:b/>
-                <w:bCs/>
-                <w:sz w:val="30"/>
-                <w:szCs w:val="30"/>
-                <w:lang w:val="vi-VN"/>
-              </w:rPr>
-            </w:pPr>
-            <w:r>
-              <w:rPr>
-                <w:b/>
-                <w:bCs/>
-                <w:sz w:val="30"/>
-                <w:szCs w:val="30"/>
-                <w:lang w:val="vi-VN"/>
-              </w:rPr>
-              <w:t>Cú pháp</w:t>
-            </w:r>
-          </w:p>
-        </w:tc>
-        <w:tc>
-          <w:tcPr>
-            <w:tcW w:w="4147" w:type="dxa"/>
+            <w:tcW w:w="5474" w:type="dxa"/>
           </w:tcPr>
           <w:p>
             <w:pPr>
@@ -1990,31 +1832,7 @@
       <w:tr>
         <w:tc>
           <w:tcPr>
-            <w:tcW w:w="1687" w:type="dxa"/>
-          </w:tcPr>
-          <w:p>
-            <w:pPr>
-              <w:pStyle w:val="ListParagraph"/>
-              <w:ind w:left="0"/>
-              <w:rPr>
-                <w:sz w:val="26"/>
-                <w:szCs w:val="26"/>
-                <w:lang w:val="vi-VN"/>
-              </w:rPr>
-            </w:pPr>
-            <w:r>
-              <w:rPr>
-                <w:sz w:val="26"/>
-                <w:szCs w:val="26"/>
-                <w:lang w:val="vi-VN"/>
-              </w:rPr>
-              <w:t>Graph()</w:t>
-            </w:r>
-          </w:p>
-        </w:tc>
-        <w:tc>
-          <w:tcPr>
-            <w:tcW w:w="3701" w:type="dxa"/>
+            <w:tcW w:w="4426" w:type="dxa"/>
           </w:tcPr>
           <w:p>
             <w:pPr>
@@ -2038,7 +1856,7 @@
         </w:tc>
         <w:tc>
           <w:tcPr>
-            <w:tcW w:w="4147" w:type="dxa"/>
+            <w:tcW w:w="5474" w:type="dxa"/>
           </w:tcPr>
           <w:p>
             <w:pPr>
@@ -2064,31 +1882,7 @@
       <w:tr>
         <w:tc>
           <w:tcPr>
-            <w:tcW w:w="1687" w:type="dxa"/>
-          </w:tcPr>
-          <w:p>
-            <w:pPr>
-              <w:pStyle w:val="ListParagraph"/>
-              <w:ind w:left="0"/>
-              <w:rPr>
-                <w:sz w:val="26"/>
-                <w:szCs w:val="26"/>
-                <w:lang w:val="vi-VN"/>
-              </w:rPr>
-            </w:pPr>
-            <w:r>
-              <w:rPr>
-                <w:sz w:val="26"/>
-                <w:szCs w:val="26"/>
-                <w:lang w:val="vi-VN"/>
-              </w:rPr>
-              <w:t>addEdge()</w:t>
-            </w:r>
-          </w:p>
-        </w:tc>
-        <w:tc>
-          <w:tcPr>
-            <w:tcW w:w="3701" w:type="dxa"/>
+            <w:tcW w:w="4426" w:type="dxa"/>
           </w:tcPr>
           <w:p>
             <w:pPr>
@@ -2112,7 +1906,7 @@
         </w:tc>
         <w:tc>
           <w:tcPr>
-            <w:tcW w:w="4147" w:type="dxa"/>
+            <w:tcW w:w="5474" w:type="dxa"/>
           </w:tcPr>
           <w:p>
             <w:pPr>
@@ -2137,39 +1931,7 @@
       <w:tr>
         <w:tc>
           <w:tcPr>
-            <w:tcW w:w="1687" w:type="dxa"/>
-          </w:tcPr>
-          <w:p>
-            <w:pPr>
-              <w:pStyle w:val="ListParagraph"/>
-              <w:ind w:left="0"/>
-              <w:rPr>
-                <w:sz w:val="26"/>
-                <w:szCs w:val="26"/>
-                <w:lang w:val="vi-VN"/>
-              </w:rPr>
-            </w:pPr>
-            <w:r>
-              <w:rPr>
-                <w:sz w:val="26"/>
-                <w:szCs w:val="26"/>
-                <w:lang w:val="vi-VN"/>
-              </w:rPr>
-              <w:t>d</w:t>
-            </w:r>
-            <w:r>
-              <w:rPr>
-                <w:sz w:val="26"/>
-                <w:szCs w:val="26"/>
-                <w:lang w:val="vi-VN"/>
-              </w:rPr>
-              <w:t>fs()</w:t>
-            </w:r>
-          </w:p>
-        </w:tc>
-        <w:tc>
-          <w:tcPr>
-            <w:tcW w:w="3701" w:type="dxa"/>
+            <w:tcW w:w="4426" w:type="dxa"/>
           </w:tcPr>
           <w:p>
             <w:pPr>
@@ -2201,7 +1963,7 @@
         </w:tc>
         <w:tc>
           <w:tcPr>
-            <w:tcW w:w="4147" w:type="dxa"/>
+            <w:tcW w:w="5474" w:type="dxa"/>
           </w:tcPr>
           <w:p>
             <w:pPr>
@@ -2315,7 +2077,601 @@
           <w:u w:val="single"/>
           <w:lang w:val="vi-VN"/>
         </w:rPr>
-        <w:t xml:space="preserve">: </w:t>
+        <w:t>:</w:t>
+      </w:r>
+    </w:p>
+    <w:p>
+      <w:pPr>
+        <w:pStyle w:val="ListParagraph"/>
+        <w:numPr>
+          <w:ilvl w:val="0"/>
+          <w:numId w:val="6"/>
+        </w:numPr>
+        <w:rPr>
+          <w:b/>
+          <w:bCs/>
+          <w:sz w:val="28"/>
+          <w:szCs w:val="28"/>
+          <w:lang w:val="vi-VN"/>
+        </w:rPr>
+      </w:pPr>
+      <w:r>
+        <w:rPr>
+          <w:b/>
+          <w:bCs/>
+          <w:sz w:val="28"/>
+          <w:szCs w:val="28"/>
+          <w:lang w:val="vi-VN"/>
+        </w:rPr>
+        <w:t xml:space="preserve">Cách tạo cây </w:t>
+      </w:r>
+    </w:p>
+    <w:p>
+      <w:pPr>
+        <w:pStyle w:val="ListParagraph"/>
+        <w:numPr>
+          <w:ilvl w:val="0"/>
+          <w:numId w:val="4"/>
+        </w:numPr>
+        <w:rPr>
+          <w:sz w:val="30"/>
+          <w:szCs w:val="30"/>
+          <w:lang w:val="vi-VN"/>
+        </w:rPr>
+      </w:pPr>
+      <w:r>
+        <w:rPr>
+          <w:sz w:val="30"/>
+          <w:szCs w:val="30"/>
+          <w:lang w:val="vi-VN"/>
+        </w:rPr>
+        <w:t>Cách thức tương tự như BFS, tiếp tục sử dụng cây phía trên để thực hiện ví dụ</w:t>
+      </w:r>
+    </w:p>
+    <w:p>
+      <w:pPr>
+        <w:pStyle w:val="ListParagraph"/>
+        <w:ind w:left="1800"/>
+        <w:rPr>
+          <w:sz w:val="30"/>
+          <w:szCs w:val="30"/>
+          <w:lang w:val="vi-VN"/>
+        </w:rPr>
+      </w:pPr>
+    </w:p>
+    <w:p>
+      <w:pPr>
+        <w:pStyle w:val="ListParagraph"/>
+        <w:numPr>
+          <w:ilvl w:val="0"/>
+          <w:numId w:val="6"/>
+        </w:numPr>
+        <w:rPr>
+          <w:sz w:val="30"/>
+          <w:szCs w:val="30"/>
+          <w:lang w:val="vi-VN"/>
+        </w:rPr>
+      </w:pPr>
+      <w:r>
+        <w:rPr>
+          <w:b/>
+          <w:bCs/>
+          <w:sz w:val="28"/>
+          <w:szCs w:val="28"/>
+          <w:lang w:val="vi-VN"/>
+        </w:rPr>
+        <w:t>Tùy chỉnh tham số:</w:t>
+      </w:r>
+      <w:r>
+        <w:rPr>
+          <w:b/>
+          <w:bCs/>
+          <w:sz w:val="28"/>
+          <w:szCs w:val="28"/>
+          <w:lang w:val="vi-VN"/>
+        </w:rPr>
+        <w:t xml:space="preserve">  </w:t>
+      </w:r>
+    </w:p>
+    <w:p>
+      <w:pPr>
+        <w:pStyle w:val="ListParagraph"/>
+        <w:numPr>
+          <w:ilvl w:val="0"/>
+          <w:numId w:val="4"/>
+        </w:numPr>
+        <w:rPr>
+          <w:sz w:val="26"/>
+          <w:szCs w:val="26"/>
+        </w:rPr>
+      </w:pPr>
+      <w:r>
+        <w:rPr>
+          <w:sz w:val="26"/>
+          <w:szCs w:val="26"/>
+        </w:rPr>
+        <w:t>Có</w:t>
+      </w:r>
+      <w:r>
+        <w:rPr>
+          <w:sz w:val="26"/>
+          <w:szCs w:val="26"/>
+          <w:lang w:val="vi-VN"/>
+        </w:rPr>
+        <w:t xml:space="preserve"> 3 tham số có thể tùy chỉnh được ở chương trình là:  </w:t>
+      </w:r>
+      <w:r>
+        <w:rPr>
+          <w:b/>
+          <w:bCs/>
+          <w:sz w:val="26"/>
+          <w:szCs w:val="26"/>
+          <w:lang w:val="vi-VN"/>
+        </w:rPr>
+        <w:t xml:space="preserve">target, maxDepth, src (source) </w:t>
+      </w:r>
+    </w:p>
+    <w:p>
+      <w:pPr>
+        <w:pStyle w:val="ListParagraph"/>
+        <w:numPr>
+          <w:ilvl w:val="1"/>
+          <w:numId w:val="4"/>
+        </w:numPr>
+        <w:rPr>
+          <w:sz w:val="26"/>
+          <w:szCs w:val="26"/>
+        </w:rPr>
+      </w:pPr>
+      <w:r>
+        <w:rPr>
+          <w:b/>
+          <w:bCs/>
+          <w:sz w:val="26"/>
+          <w:szCs w:val="26"/>
+          <w:lang w:val="vi-VN"/>
+        </w:rPr>
+        <w:lastRenderedPageBreak/>
+        <w:t xml:space="preserve">target </w:t>
+      </w:r>
+      <w:r>
+        <w:rPr>
+          <w:sz w:val="26"/>
+          <w:szCs w:val="26"/>
+          <w:lang w:val="vi-VN"/>
+        </w:rPr>
+        <w:t xml:space="preserve">mục tiêu cần tìm kiêims </w:t>
+      </w:r>
+    </w:p>
+    <w:p>
+      <w:pPr>
+        <w:pStyle w:val="ListParagraph"/>
+        <w:numPr>
+          <w:ilvl w:val="1"/>
+          <w:numId w:val="4"/>
+        </w:numPr>
+        <w:rPr>
+          <w:sz w:val="26"/>
+          <w:szCs w:val="26"/>
+        </w:rPr>
+      </w:pPr>
+      <w:r>
+        <w:rPr>
+          <w:b/>
+          <w:bCs/>
+          <w:sz w:val="26"/>
+          <w:szCs w:val="26"/>
+          <w:lang w:val="vi-VN"/>
+        </w:rPr>
+        <w:t xml:space="preserve">maxDepth </w:t>
+      </w:r>
+      <w:r>
+        <w:rPr>
+          <w:sz w:val="26"/>
+          <w:szCs w:val="26"/>
+          <w:lang w:val="vi-VN"/>
+        </w:rPr>
+        <w:t xml:space="preserve">độ sâu tối đa được phép tìm kiếm </w:t>
+      </w:r>
+    </w:p>
+    <w:p>
+      <w:pPr>
+        <w:pStyle w:val="ListParagraph"/>
+        <w:numPr>
+          <w:ilvl w:val="1"/>
+          <w:numId w:val="4"/>
+        </w:numPr>
+        <w:rPr>
+          <w:sz w:val="26"/>
+          <w:szCs w:val="26"/>
+        </w:rPr>
+      </w:pPr>
+      <w:r>
+        <w:rPr>
+          <w:b/>
+          <w:bCs/>
+          <w:sz w:val="26"/>
+          <w:szCs w:val="26"/>
+          <w:lang w:val="vi-VN"/>
+        </w:rPr>
+        <w:t xml:space="preserve">src (source) </w:t>
+      </w:r>
+      <w:r>
+        <w:rPr>
+          <w:sz w:val="26"/>
+          <w:szCs w:val="26"/>
+          <w:lang w:val="vi-VN"/>
+        </w:rPr>
+        <w:t>bắt đầu tìm kiếm từ vị trí</w:t>
+      </w:r>
+    </w:p>
+    <w:p>
+      <w:pPr>
+        <w:rPr>
+          <w:sz w:val="26"/>
+          <w:szCs w:val="26"/>
+        </w:rPr>
+      </w:pPr>
+    </w:p>
+    <w:p>
+      <w:pPr>
+        <w:pStyle w:val="ListParagraph"/>
+        <w:numPr>
+          <w:ilvl w:val="0"/>
+          <w:numId w:val="6"/>
+        </w:numPr>
+        <w:rPr>
+          <w:b/>
+          <w:bCs/>
+          <w:sz w:val="28"/>
+          <w:szCs w:val="28"/>
+          <w:lang w:val="vi-VN"/>
+        </w:rPr>
+      </w:pPr>
+      <w:r>
+        <w:rPr>
+          <w:b/>
+          <w:bCs/>
+          <w:sz w:val="28"/>
+          <w:szCs w:val="28"/>
+          <w:lang w:val="vi-VN"/>
+        </w:rPr>
+        <w:t xml:space="preserve">Bảng tổng hợp các hàm: </w:t>
+      </w:r>
+    </w:p>
+    <w:tbl>
+      <w:tblPr>
+        <w:tblStyle w:val="TableGrid"/>
+        <w:tblW w:w="9900" w:type="dxa"/>
+        <w:tblInd w:w="-5" w:type="dxa"/>
+        <w:tblLook w:val="04A0" w:firstRow="1" w:lastRow="0" w:firstColumn="1" w:lastColumn="0" w:noHBand="0" w:noVBand="1"/>
+      </w:tblPr>
+      <w:tblGrid>
+        <w:gridCol w:w="4694"/>
+        <w:gridCol w:w="5206"/>
+      </w:tblGrid>
+      <w:tr>
+        <w:tc>
+          <w:tcPr>
+            <w:tcW w:w="4694" w:type="dxa"/>
+          </w:tcPr>
+          <w:p>
+            <w:pPr>
+              <w:pStyle w:val="ListParagraph"/>
+              <w:ind w:left="0"/>
+              <w:rPr>
+                <w:b/>
+                <w:bCs/>
+                <w:sz w:val="28"/>
+                <w:szCs w:val="28"/>
+                <w:lang w:val="vi-VN"/>
+              </w:rPr>
+            </w:pPr>
+            <w:r>
+              <w:rPr>
+                <w:b/>
+                <w:bCs/>
+                <w:sz w:val="28"/>
+                <w:szCs w:val="28"/>
+                <w:lang w:val="vi-VN"/>
+              </w:rPr>
+              <w:t>Tên hàm và c</w:t>
+            </w:r>
+            <w:r>
+              <w:rPr>
+                <w:b/>
+                <w:bCs/>
+                <w:sz w:val="28"/>
+                <w:szCs w:val="28"/>
+                <w:lang w:val="vi-VN"/>
+              </w:rPr>
+              <w:t>ú pháp</w:t>
+            </w:r>
+          </w:p>
+        </w:tc>
+        <w:tc>
+          <w:tcPr>
+            <w:tcW w:w="5206" w:type="dxa"/>
+          </w:tcPr>
+          <w:p>
+            <w:pPr>
+              <w:pStyle w:val="ListParagraph"/>
+              <w:ind w:left="0"/>
+              <w:rPr>
+                <w:b/>
+                <w:bCs/>
+                <w:sz w:val="28"/>
+                <w:szCs w:val="28"/>
+                <w:lang w:val="vi-VN"/>
+              </w:rPr>
+            </w:pPr>
+            <w:r>
+              <w:rPr>
+                <w:b/>
+                <w:bCs/>
+                <w:sz w:val="28"/>
+                <w:szCs w:val="28"/>
+                <w:lang w:val="vi-VN"/>
+              </w:rPr>
+              <w:t xml:space="preserve">Công dụng </w:t>
+            </w:r>
+          </w:p>
+        </w:tc>
+      </w:tr>
+      <w:tr>
+        <w:tc>
+          <w:tcPr>
+            <w:tcW w:w="4694" w:type="dxa"/>
+          </w:tcPr>
+          <w:p>
+            <w:pPr>
+              <w:pStyle w:val="ListParagraph"/>
+              <w:ind w:left="0"/>
+              <w:rPr>
+                <w:sz w:val="28"/>
+                <w:szCs w:val="28"/>
+                <w:lang w:val="vi-VN"/>
+              </w:rPr>
+            </w:pPr>
+            <w:r>
+              <w:rPr>
+                <w:sz w:val="28"/>
+                <w:szCs w:val="28"/>
+                <w:lang w:val="vi-VN"/>
+              </w:rPr>
+              <w:t>Graph(Num_of_Nodes)</w:t>
+            </w:r>
+          </w:p>
+        </w:tc>
+        <w:tc>
+          <w:tcPr>
+            <w:tcW w:w="5206" w:type="dxa"/>
+          </w:tcPr>
+          <w:p>
+            <w:pPr>
+              <w:pStyle w:val="ListParagraph"/>
+              <w:ind w:left="0"/>
+              <w:rPr>
+                <w:sz w:val="28"/>
+                <w:szCs w:val="28"/>
+                <w:lang w:val="vi-VN"/>
+              </w:rPr>
+            </w:pPr>
+            <w:r>
+              <w:rPr>
+                <w:sz w:val="28"/>
+                <w:szCs w:val="28"/>
+                <w:lang w:val="vi-VN"/>
+              </w:rPr>
+              <w:t>Khởi tạo số nodes tồn tại trong cây</w:t>
+            </w:r>
+          </w:p>
+        </w:tc>
+      </w:tr>
+      <w:tr>
+        <w:tc>
+          <w:tcPr>
+            <w:tcW w:w="4694" w:type="dxa"/>
+          </w:tcPr>
+          <w:p>
+            <w:pPr>
+              <w:pStyle w:val="ListParagraph"/>
+              <w:ind w:left="0"/>
+              <w:rPr>
+                <w:sz w:val="28"/>
+                <w:szCs w:val="28"/>
+                <w:lang w:val="vi-VN"/>
+              </w:rPr>
+            </w:pPr>
+            <w:r>
+              <w:rPr>
+                <w:sz w:val="28"/>
+                <w:szCs w:val="28"/>
+                <w:lang w:val="vi-VN"/>
+              </w:rPr>
+              <w:t>addEdge(parentNode,childNode)</w:t>
+            </w:r>
+          </w:p>
+        </w:tc>
+        <w:tc>
+          <w:tcPr>
+            <w:tcW w:w="5206" w:type="dxa"/>
+          </w:tcPr>
+          <w:p>
+            <w:pPr>
+              <w:pStyle w:val="ListParagraph"/>
+              <w:ind w:left="0"/>
+              <w:rPr>
+                <w:sz w:val="28"/>
+                <w:szCs w:val="28"/>
+              </w:rPr>
+            </w:pPr>
+            <w:r>
+              <w:rPr>
+                <w:sz w:val="28"/>
+                <w:szCs w:val="28"/>
+                <w:lang w:val="vi-VN"/>
+              </w:rPr>
+              <w:t>Tạo nhánh cây mới</w:t>
+            </w:r>
+          </w:p>
+        </w:tc>
+      </w:tr>
+      <w:tr>
+        <w:tc>
+          <w:tcPr>
+            <w:tcW w:w="4694" w:type="dxa"/>
+          </w:tcPr>
+          <w:p>
+            <w:pPr>
+              <w:pStyle w:val="ListParagraph"/>
+              <w:ind w:left="0"/>
+              <w:rPr>
+                <w:sz w:val="28"/>
+                <w:szCs w:val="28"/>
+                <w:lang w:val="vi-VN"/>
+              </w:rPr>
+            </w:pPr>
+            <w:r>
+              <w:rPr>
+                <w:sz w:val="28"/>
+                <w:szCs w:val="28"/>
+                <w:lang w:val="vi-VN"/>
+              </w:rPr>
+              <w:t>IDDFS</w:t>
+            </w:r>
+            <w:r>
+              <w:rPr>
+                <w:sz w:val="28"/>
+                <w:szCs w:val="28"/>
+                <w:lang w:val="vi-VN"/>
+              </w:rPr>
+              <w:t>(</w:t>
+            </w:r>
+            <w:r>
+              <w:rPr>
+                <w:sz w:val="28"/>
+                <w:szCs w:val="28"/>
+                <w:lang w:val="vi-VN"/>
+              </w:rPr>
+              <w:t>src,target,maxDepth</w:t>
+            </w:r>
+            <w:r>
+              <w:rPr>
+                <w:sz w:val="28"/>
+                <w:szCs w:val="28"/>
+                <w:lang w:val="vi-VN"/>
+              </w:rPr>
+              <w:t>)</w:t>
+            </w:r>
+          </w:p>
+        </w:tc>
+        <w:tc>
+          <w:tcPr>
+            <w:tcW w:w="5206" w:type="dxa"/>
+          </w:tcPr>
+          <w:p>
+            <w:pPr>
+              <w:pStyle w:val="ListParagraph"/>
+              <w:ind w:left="0"/>
+              <w:rPr>
+                <w:b/>
+                <w:bCs/>
+                <w:sz w:val="28"/>
+                <w:szCs w:val="28"/>
+                <w:lang w:val="vi-VN"/>
+              </w:rPr>
+            </w:pPr>
+            <w:r>
+              <w:rPr>
+                <w:sz w:val="28"/>
+                <w:szCs w:val="28"/>
+                <w:lang w:val="vi-VN"/>
+              </w:rPr>
+              <w:t xml:space="preserve">Thực hiện tìm kiếm </w:t>
+            </w:r>
+            <w:r>
+              <w:rPr>
+                <w:b/>
+                <w:bCs/>
+                <w:sz w:val="28"/>
+                <w:szCs w:val="28"/>
+                <w:lang w:val="vi-VN"/>
+              </w:rPr>
+              <w:t>target</w:t>
+            </w:r>
+            <w:r>
+              <w:rPr>
+                <w:sz w:val="28"/>
+                <w:szCs w:val="28"/>
+                <w:lang w:val="vi-VN"/>
+              </w:rPr>
+              <w:t xml:space="preserve"> bắt đầu từ </w:t>
+            </w:r>
+            <w:r>
+              <w:rPr>
+                <w:b/>
+                <w:bCs/>
+                <w:sz w:val="28"/>
+                <w:szCs w:val="28"/>
+                <w:lang w:val="vi-VN"/>
+              </w:rPr>
+              <w:t xml:space="preserve">src </w:t>
+            </w:r>
+            <w:r>
+              <w:rPr>
+                <w:sz w:val="28"/>
+                <w:szCs w:val="28"/>
+                <w:lang w:val="vi-VN"/>
+              </w:rPr>
+              <w:t xml:space="preserve">với độ sâu maxDepth được cho phép. Hàm này trả về </w:t>
+            </w:r>
+            <w:r>
+              <w:rPr>
+                <w:b/>
+                <w:bCs/>
+                <w:sz w:val="28"/>
+                <w:szCs w:val="28"/>
+                <w:lang w:val="vi-VN"/>
+              </w:rPr>
+              <w:t>True/False</w:t>
+            </w:r>
+          </w:p>
+        </w:tc>
+      </w:tr>
+    </w:tbl>
+    <w:p>
+      <w:pPr>
+        <w:rPr>
+          <w:b/>
+          <w:bCs/>
+          <w:sz w:val="30"/>
+          <w:szCs w:val="30"/>
+          <w:u w:val="single"/>
+          <w:lang w:val="vi-VN"/>
+        </w:rPr>
+      </w:pPr>
+    </w:p>
+    <w:p>
+      <w:pPr>
+        <w:rPr>
+          <w:b/>
+          <w:bCs/>
+          <w:sz w:val="30"/>
+          <w:szCs w:val="30"/>
+          <w:u w:val="single"/>
+        </w:rPr>
+      </w:pPr>
+      <w:r>
+        <w:rPr>
+          <w:b/>
+          <w:bCs/>
+          <w:sz w:val="30"/>
+          <w:szCs w:val="30"/>
+          <w:u w:val="single"/>
+          <w:lang w:val="vi-VN"/>
+        </w:rPr>
+        <w:t xml:space="preserve"> </w:t>
       </w:r>
     </w:p>
     <w:p>
@@ -2834,6 +3190,97 @@
     </w:lvl>
   </w:abstractNum>
   <w:abstractNum w:abstractNumId="4" w15:restartNumberingAfterBreak="0">
+    <w:nsid w:val="5E6054B8"/>
+    <w:multiLevelType w:val="hybridMultilevel"/>
+    <w:tmpl w:val="4DECC062"/>
+    <w:lvl w:ilvl="0" w:tplc="299A579A">
+      <w:start w:val="1"/>
+      <w:numFmt w:val="decimal"/>
+      <w:lvlText w:val="%1."/>
+      <w:lvlJc w:val="left"/>
+      <w:pPr>
+        <w:ind w:left="720" w:hanging="360"/>
+      </w:pPr>
+      <w:rPr>
+        <w:rFonts w:hint="default"/>
+        <w:b/>
+        <w:bCs/>
+      </w:rPr>
+    </w:lvl>
+    <w:lvl w:ilvl="1" w:tplc="04090019" w:tentative="1">
+      <w:start w:val="1"/>
+      <w:numFmt w:val="lowerLetter"/>
+      <w:lvlText w:val="%2."/>
+      <w:lvlJc w:val="left"/>
+      <w:pPr>
+        <w:ind w:left="1440" w:hanging="360"/>
+      </w:pPr>
+    </w:lvl>
+    <w:lvl w:ilvl="2" w:tplc="0409001B" w:tentative="1">
+      <w:start w:val="1"/>
+      <w:numFmt w:val="lowerRoman"/>
+      <w:lvlText w:val="%3."/>
+      <w:lvlJc w:val="right"/>
+      <w:pPr>
+        <w:ind w:left="2160" w:hanging="180"/>
+      </w:pPr>
+    </w:lvl>
+    <w:lvl w:ilvl="3" w:tplc="0409000F" w:tentative="1">
+      <w:start w:val="1"/>
+      <w:numFmt w:val="decimal"/>
+      <w:lvlText w:val="%4."/>
+      <w:lvlJc w:val="left"/>
+      <w:pPr>
+        <w:ind w:left="2880" w:hanging="360"/>
+      </w:pPr>
+    </w:lvl>
+    <w:lvl w:ilvl="4" w:tplc="04090019" w:tentative="1">
+      <w:start w:val="1"/>
+      <w:numFmt w:val="lowerLetter"/>
+      <w:lvlText w:val="%5."/>
+      <w:lvlJc w:val="left"/>
+      <w:pPr>
+        <w:ind w:left="3600" w:hanging="360"/>
+      </w:pPr>
+    </w:lvl>
+    <w:lvl w:ilvl="5" w:tplc="0409001B" w:tentative="1">
+      <w:start w:val="1"/>
+      <w:numFmt w:val="lowerRoman"/>
+      <w:lvlText w:val="%6."/>
+      <w:lvlJc w:val="right"/>
+      <w:pPr>
+        <w:ind w:left="4320" w:hanging="180"/>
+      </w:pPr>
+    </w:lvl>
+    <w:lvl w:ilvl="6" w:tplc="0409000F" w:tentative="1">
+      <w:start w:val="1"/>
+      <w:numFmt w:val="decimal"/>
+      <w:lvlText w:val="%7."/>
+      <w:lvlJc w:val="left"/>
+      <w:pPr>
+        <w:ind w:left="5040" w:hanging="360"/>
+      </w:pPr>
+    </w:lvl>
+    <w:lvl w:ilvl="7" w:tplc="04090019" w:tentative="1">
+      <w:start w:val="1"/>
+      <w:numFmt w:val="lowerLetter"/>
+      <w:lvlText w:val="%8."/>
+      <w:lvlJc w:val="left"/>
+      <w:pPr>
+        <w:ind w:left="5760" w:hanging="360"/>
+      </w:pPr>
+    </w:lvl>
+    <w:lvl w:ilvl="8" w:tplc="0409001B" w:tentative="1">
+      <w:start w:val="1"/>
+      <w:numFmt w:val="lowerRoman"/>
+      <w:lvlText w:val="%9."/>
+      <w:lvlJc w:val="right"/>
+      <w:pPr>
+        <w:ind w:left="6480" w:hanging="180"/>
+      </w:pPr>
+    </w:lvl>
+  </w:abstractNum>
+  <w:abstractNum w:abstractNumId="5" w15:restartNumberingAfterBreak="0">
     <w:nsid w:val="65B067D5"/>
     <w:multiLevelType w:val="hybridMultilevel"/>
     <w:tmpl w:val="ECB47DEC"/>
@@ -2926,7 +3373,7 @@
     <w:abstractNumId w:val="1"/>
   </w:num>
   <w:num w:numId="2">
-    <w:abstractNumId w:val="4"/>
+    <w:abstractNumId w:val="5"/>
   </w:num>
   <w:num w:numId="3">
     <w:abstractNumId w:val="0"/>
@@ -2936,6 +3383,9 @@
   </w:num>
   <w:num w:numId="5">
     <w:abstractNumId w:val="2"/>
+  </w:num>
+  <w:num w:numId="6">
+    <w:abstractNumId w:val="4"/>
   </w:num>
 </w:numbering>
 </file>
@@ -3338,7 +3788,7 @@
   <w:style w:type="paragraph" w:default="1" w:styleId="Normal">
     <w:name w:val="Normal"/>
     <w:qFormat/>
-    <w:rsid w:val="00D2424E"/>
+    <w:rsid w:val="00623F22"/>
   </w:style>
   <w:style w:type="character" w:default="1" w:styleId="DefaultParagraphFont">
     <w:name w:val="Default Paragraph Font"/>

</xml_diff>